<commit_message>
Update 9/8/2023 2:40AM EST
Updates as of 2:40AM EST on 9/8/2023.
</commit_message>
<xml_diff>
--- a/WAR PREVENTION SECURITY SYSTEMS/ILLEGAL WAR ACTS/DEASH PREVENTION SECURITY SYSTEMS/20230908 - MCE123 Technology Development - Deash Prevention Security Systems - v1.0.0.1.docx
+++ b/WAR PREVENTION SECURITY SYSTEMS/ILLEGAL WAR ACTS/DEASH PREVENTION SECURITY SYSTEMS/20230908 - MCE123 Technology Development - Deash Prevention Security Systems - v1.0.0.1.docx
@@ -297,21 +297,7 @@
         <w:rPr>
           <w:rStyle w:val="SubtleReference"/>
         </w:rPr>
-        <w:t xml:space="preserve">does not </w:t>
-      </w:r>
-      <w:proofErr w:type="gramStart"/>
-      <w:r>
-        <w:rPr>
-          <w:rStyle w:val="SubtleReference"/>
-        </w:rPr>
-        <w:t>occur,</w:t>
-      </w:r>
-      <w:proofErr w:type="gramEnd"/>
-      <w:r>
-        <w:rPr>
-          <w:rStyle w:val="SubtleReference"/>
-        </w:rPr>
-        <w:t xml:space="preserve"> in any form.</w:t>
+        <w:t>does not occur, in any form.</w:t>
       </w:r>
     </w:p>
     <w:p>
@@ -357,14 +343,7 @@
           <w:b/>
           <w:bCs/>
         </w:rPr>
-        <w:t>202</w:t>
-      </w:r>
-      <w:r>
-        <w:rPr>
-          <w:b/>
-          <w:bCs/>
-        </w:rPr>
-        <w:t>3</w:t>
+        <w:t>2023</w:t>
       </w:r>
       <w:r>
         <w:t xml:space="preserve">) – </w:t>
@@ -595,7 +574,6 @@
         </w:rPr>
         <w:t xml:space="preserve"> </w:t>
       </w:r>
-      <w:proofErr w:type="gramStart"/>
       <w:r>
         <w:rPr>
           <w:b/>
@@ -612,7 +590,6 @@
         </w:rPr>
         <w:t>DEASH</w:t>
       </w:r>
-      <w:proofErr w:type="gramEnd"/>
       <w:r>
         <w:rPr>
           <w:b/>
@@ -698,10 +675,7 @@
         <w:t>ANY CONFLICT</w:t>
       </w:r>
       <w:r>
-        <w:t>,</w:t>
-      </w:r>
-      <w:r>
-        <w:t xml:space="preserve"> </w:t>
+        <w:t xml:space="preserve">, </w:t>
       </w:r>
       <w:r>
         <w:rPr>
@@ -972,23 +946,10 @@
           <w:bCs/>
           <w:color w:val="FF0000"/>
         </w:rPr>
-        <w:t xml:space="preserve">ANY TRANSCRIPT </w:t>
-      </w:r>
-      <w:proofErr w:type="gramStart"/>
-      <w:r>
-        <w:rPr>
-          <w:b/>
-          <w:bCs/>
-          <w:color w:val="FF0000"/>
-        </w:rPr>
-        <w:t>FRAUD</w:t>
-      </w:r>
-      <w:r>
-        <w:t xml:space="preserve">,   </w:t>
-      </w:r>
-      <w:proofErr w:type="gramEnd"/>
-      <w:r>
-        <w:t xml:space="preserve">                                          </w:t>
+        <w:t>ANY TRANSCRIPT FRAUD</w:t>
+      </w:r>
+      <w:r>
+        <w:t xml:space="preserve">,                                             </w:t>
       </w:r>
       <w:r>
         <w:t xml:space="preserve">                           </w:t>
@@ -1166,7 +1127,6 @@
         </w:rPr>
         <w:t>NEVER BE ALLOWED</w:t>
       </w:r>
-      <w:proofErr w:type="gramStart"/>
       <w:r>
         <w:rPr>
           <w:rFonts w:ascii="Courier New" w:hAnsi="Courier New" w:cs="Courier New"/>
@@ -1181,11 +1141,7 @@
         <w:t xml:space="preserve">, </w:t>
       </w:r>
       <w:r>
-        <w:t xml:space="preserve">  </w:t>
-      </w:r>
-      <w:proofErr w:type="gramEnd"/>
-      <w:r>
-        <w:t xml:space="preserve">     </w:t>
+        <w:t xml:space="preserve">       </w:t>
       </w:r>
       <w:r>
         <w:rPr>
@@ -1210,1090 +1166,6 @@
           <w:color w:val="00B0F0"/>
         </w:rPr>
         <w:t xml:space="preserve"> DEFINED</w:t>
-      </w:r>
-      <w:r>
-        <w:t>.</w:t>
-      </w:r>
-    </w:p>
-    <w:p>
-      <w:pPr>
-        <w:ind w:left="360" w:hanging="360"/>
-        <w:jc w:val="both"/>
-        <w:rPr>
-          <w:u w:val="single"/>
-        </w:rPr>
-      </w:pPr>
-      <w:r>
-        <w:rPr>
-          <w:u w:val="single"/>
-        </w:rPr>
-        <w:t xml:space="preserve">GENERALLY </w:t>
-      </w:r>
-      <w:r>
-        <w:rPr>
-          <w:u w:val="single"/>
-        </w:rPr>
-        <w:t xml:space="preserve">AUTONOMOUS </w:t>
-      </w:r>
-      <w:r>
-        <w:rPr>
-          <w:u w:val="single"/>
-        </w:rPr>
-        <w:t>CLEANSING</w:t>
-      </w:r>
-      <w:r>
-        <w:rPr>
-          <w:u w:val="single"/>
-        </w:rPr>
-        <w:t xml:space="preserve"> </w:t>
-      </w:r>
-      <w:r>
-        <w:rPr>
-          <w:u w:val="single"/>
-        </w:rPr>
-        <w:t xml:space="preserve">EVIDENCE </w:t>
-      </w:r>
-      <w:r>
-        <w:rPr>
-          <w:u w:val="single"/>
-        </w:rPr>
-        <w:t>DEASH</w:t>
-      </w:r>
-      <w:r>
-        <w:rPr>
-          <w:u w:val="single"/>
-        </w:rPr>
-        <w:t xml:space="preserve"> </w:t>
-      </w:r>
-      <w:r>
-        <w:rPr>
-          <w:u w:val="single"/>
-        </w:rPr>
-        <w:t>PREVENTION SECURITY SYSTEMS</w:t>
-      </w:r>
-      <w:r>
-        <w:t xml:space="preserve"> (</w:t>
-      </w:r>
-      <w:r>
-        <w:rPr>
-          <w:b/>
-          <w:bCs/>
-        </w:rPr>
-        <w:t>202</w:t>
-      </w:r>
-      <w:r>
-        <w:rPr>
-          <w:b/>
-          <w:bCs/>
-        </w:rPr>
-        <w:t>3</w:t>
-      </w:r>
-      <w:r>
-        <w:t xml:space="preserve">) – </w:t>
-      </w:r>
-      <w:r>
-        <w:rPr>
-          <w:b/>
-          <w:bCs/>
-          <w:color w:val="7030A0"/>
-        </w:rPr>
-        <w:t>ENSURES</w:t>
-      </w:r>
-      <w:r>
-        <w:t xml:space="preserve"> </w:t>
-      </w:r>
-      <w:r>
-        <w:rPr>
-          <w:b/>
-          <w:bCs/>
-          <w:color w:val="0070C0"/>
-        </w:rPr>
-        <w:t>THAT</w:t>
-      </w:r>
-      <w:r>
-        <w:t xml:space="preserve"> </w:t>
-      </w:r>
-      <w:r>
-        <w:rPr>
-          <w:b/>
-          <w:bCs/>
-          <w:color w:val="FF0000"/>
-        </w:rPr>
-        <w:t xml:space="preserve">ALL </w:t>
-      </w:r>
-      <w:r>
-        <w:rPr>
-          <w:b/>
-          <w:bCs/>
-          <w:color w:val="FF0000"/>
-        </w:rPr>
-        <w:t>FORWARD-LOOKING</w:t>
-      </w:r>
-      <w:r>
-        <w:rPr>
-          <w:b/>
-          <w:bCs/>
-          <w:color w:val="FF0000"/>
-        </w:rPr>
-        <w:t xml:space="preserve"> </w:t>
-      </w:r>
-      <w:r>
-        <w:rPr>
-          <w:b/>
-          <w:bCs/>
-          <w:color w:val="FF0000"/>
-        </w:rPr>
-        <w:t>STATEMENTS</w:t>
-      </w:r>
-      <w:r>
-        <w:t xml:space="preserve"> </w:t>
-      </w:r>
-      <w:r>
-        <w:rPr>
-          <w:b/>
-          <w:bCs/>
-          <w:color w:val="0070C0"/>
-        </w:rPr>
-        <w:t>THAT</w:t>
-      </w:r>
-      <w:r>
-        <w:rPr>
-          <w:b/>
-          <w:bCs/>
-        </w:rPr>
-        <w:t xml:space="preserve"> </w:t>
-      </w:r>
-      <w:r>
-        <w:rPr>
-          <w:b/>
-          <w:bCs/>
-          <w:color w:val="0070C0"/>
-        </w:rPr>
-        <w:t>COULD</w:t>
-      </w:r>
-      <w:r>
-        <w:rPr>
-          <w:b/>
-          <w:bCs/>
-        </w:rPr>
-        <w:t xml:space="preserve"> </w:t>
-      </w:r>
-      <w:r>
-        <w:rPr>
-          <w:b/>
-          <w:bCs/>
-          <w:color w:val="7030A0"/>
-        </w:rPr>
-        <w:t>CAUSE</w:t>
-      </w:r>
-      <w:r>
-        <w:rPr>
-          <w:b/>
-          <w:bCs/>
-        </w:rPr>
-        <w:t xml:space="preserve"> </w:t>
-      </w:r>
-      <w:r>
-        <w:rPr>
-          <w:b/>
-          <w:bCs/>
-          <w:color w:val="FF0000"/>
-        </w:rPr>
-        <w:t xml:space="preserve">ANY </w:t>
-      </w:r>
-      <w:r>
-        <w:rPr>
-          <w:b/>
-          <w:bCs/>
-          <w:color w:val="FF0000"/>
-        </w:rPr>
-        <w:t>DEASH</w:t>
-      </w:r>
-      <w:r>
-        <w:rPr>
-          <w:b/>
-          <w:bCs/>
-        </w:rPr>
-        <w:t xml:space="preserve"> </w:t>
-      </w:r>
-      <w:r>
-        <w:rPr>
-          <w:b/>
-          <w:bCs/>
-          <w:color w:val="0070C0"/>
-        </w:rPr>
-        <w:t>SHALL</w:t>
-      </w:r>
-      <w:r>
-        <w:t xml:space="preserve"> </w:t>
-      </w:r>
-      <w:r>
-        <w:rPr>
-          <w:rFonts w:ascii="Courier New" w:hAnsi="Courier New" w:cs="Courier New"/>
-          <w:b/>
-          <w:bCs/>
-          <w:color w:val="FF0000"/>
-          <w:rtl/>
-        </w:rPr>
-        <w:t>۞</w:t>
-      </w:r>
-      <w:r>
-        <w:rPr>
-          <w:b/>
-          <w:bCs/>
-          <w:color w:val="FF0000"/>
-        </w:rPr>
-        <w:t>NEVER BE ALLOWED</w:t>
-      </w:r>
-      <w:r>
-        <w:rPr>
-          <w:rFonts w:ascii="Courier New" w:hAnsi="Courier New" w:cs="Courier New"/>
-          <w:b/>
-          <w:bCs/>
-          <w:color w:val="FF0000"/>
-          <w:rtl/>
-        </w:rPr>
-        <w:t>۞</w:t>
-      </w:r>
-      <w:r>
-        <w:t xml:space="preserve">, </w:t>
-      </w:r>
-      <w:r>
-        <w:rPr>
-          <w:b/>
-          <w:bCs/>
-          <w:color w:val="00B0F0"/>
-        </w:rPr>
-        <w:t>AND</w:t>
-      </w:r>
-      <w:r>
-        <w:t xml:space="preserve"> </w:t>
-      </w:r>
-      <w:r>
-        <w:rPr>
-          <w:b/>
-          <w:bCs/>
-          <w:color w:val="0070C0"/>
-        </w:rPr>
-        <w:t>IS</w:t>
-      </w:r>
-      <w:r>
-        <w:t xml:space="preserve"> </w:t>
-      </w:r>
-      <w:r>
-        <w:rPr>
-          <w:b/>
-          <w:bCs/>
-          <w:color w:val="7030A0"/>
-        </w:rPr>
-        <w:t>PRESERVED</w:t>
-      </w:r>
-      <w:r>
-        <w:t xml:space="preserve"> </w:t>
-      </w:r>
-      <w:r>
-        <w:rPr>
-          <w:b/>
-          <w:bCs/>
-          <w:color w:val="0070C0"/>
-        </w:rPr>
-        <w:t>IF</w:t>
-      </w:r>
-      <w:r>
-        <w:rPr>
-          <w:b/>
-          <w:bCs/>
-        </w:rPr>
-        <w:t xml:space="preserve"> </w:t>
-      </w:r>
-      <w:r>
-        <w:rPr>
-          <w:b/>
-          <w:bCs/>
-          <w:color w:val="FF0000"/>
-        </w:rPr>
-        <w:t>IT</w:t>
-      </w:r>
-      <w:r>
-        <w:rPr>
-          <w:b/>
-          <w:bCs/>
-        </w:rPr>
-        <w:t xml:space="preserve"> </w:t>
-      </w:r>
-      <w:r>
-        <w:rPr>
-          <w:b/>
-          <w:bCs/>
-          <w:color w:val="0070C0"/>
-        </w:rPr>
-        <w:t>WAS</w:t>
-      </w:r>
-      <w:r>
-        <w:t xml:space="preserve"> </w:t>
-      </w:r>
-      <w:proofErr w:type="gramStart"/>
-      <w:r>
-        <w:rPr>
-          <w:b/>
-          <w:bCs/>
-          <w:color w:val="7030A0"/>
-        </w:rPr>
-        <w:t>CREATED</w:t>
-      </w:r>
-      <w:r>
-        <w:t xml:space="preserve">, </w:t>
-      </w:r>
-      <w:r>
-        <w:t xml:space="preserve">  </w:t>
-      </w:r>
-      <w:proofErr w:type="gramEnd"/>
-      <w:r>
-        <w:t xml:space="preserve">                                                          </w:t>
-      </w:r>
-      <w:r>
-        <w:rPr>
-          <w:b/>
-          <w:bCs/>
-          <w:color w:val="00B0F0"/>
-        </w:rPr>
-        <w:t>IMPLICITLY-EXPLICITLY GLOBALLY VIRULENTLY DEFINED</w:t>
-      </w:r>
-      <w:r>
-        <w:t>.</w:t>
-      </w:r>
-    </w:p>
-    <w:p>
-      <w:pPr>
-        <w:ind w:left="360" w:hanging="360"/>
-        <w:jc w:val="both"/>
-        <w:rPr>
-          <w:u w:val="single"/>
-        </w:rPr>
-      </w:pPr>
-      <w:r>
-        <w:rPr>
-          <w:u w:val="single"/>
-        </w:rPr>
-        <w:t xml:space="preserve">GENERALLY </w:t>
-      </w:r>
-      <w:r>
-        <w:rPr>
-          <w:u w:val="single"/>
-        </w:rPr>
-        <w:t xml:space="preserve">AUTONOMOUS </w:t>
-      </w:r>
-      <w:r>
-        <w:rPr>
-          <w:u w:val="single"/>
-        </w:rPr>
-        <w:t xml:space="preserve">PRE-MEDITATED </w:t>
-      </w:r>
-      <w:r>
-        <w:rPr>
-          <w:u w:val="single"/>
-        </w:rPr>
-        <w:t>DEASH</w:t>
-      </w:r>
-      <w:r>
-        <w:rPr>
-          <w:u w:val="single"/>
-        </w:rPr>
-        <w:t xml:space="preserve"> PREVENTION SECURITY SYSTEMS</w:t>
-      </w:r>
-      <w:r>
-        <w:t xml:space="preserve"> (</w:t>
-      </w:r>
-      <w:r>
-        <w:rPr>
-          <w:b/>
-          <w:bCs/>
-        </w:rPr>
-        <w:t>202</w:t>
-      </w:r>
-      <w:r>
-        <w:rPr>
-          <w:b/>
-          <w:bCs/>
-        </w:rPr>
-        <w:t>3</w:t>
-      </w:r>
-      <w:r>
-        <w:t xml:space="preserve">) – </w:t>
-      </w:r>
-      <w:r>
-        <w:rPr>
-          <w:b/>
-          <w:bCs/>
-          <w:color w:val="7030A0"/>
-        </w:rPr>
-        <w:t>ENSURES</w:t>
-      </w:r>
-      <w:r>
-        <w:t xml:space="preserve"> </w:t>
-      </w:r>
-      <w:r>
-        <w:rPr>
-          <w:b/>
-          <w:bCs/>
-          <w:color w:val="0070C0"/>
-        </w:rPr>
-        <w:t>THAT</w:t>
-      </w:r>
-      <w:r>
-        <w:t xml:space="preserve"> </w:t>
-      </w:r>
-      <w:r>
-        <w:rPr>
-          <w:b/>
-          <w:bCs/>
-          <w:color w:val="FF0000"/>
-        </w:rPr>
-        <w:t xml:space="preserve">ALL </w:t>
-      </w:r>
-      <w:r>
-        <w:rPr>
-          <w:b/>
-          <w:bCs/>
-          <w:color w:val="FF0000"/>
-        </w:rPr>
-        <w:t xml:space="preserve">PRE-MEDITATED </w:t>
-      </w:r>
-      <w:r>
-        <w:rPr>
-          <w:b/>
-          <w:bCs/>
-          <w:color w:val="FF0000"/>
-        </w:rPr>
-        <w:t>DEASH</w:t>
-      </w:r>
-      <w:r>
-        <w:t xml:space="preserve"> </w:t>
-      </w:r>
-      <w:r>
-        <w:rPr>
-          <w:b/>
-          <w:bCs/>
-          <w:color w:val="0070C0"/>
-        </w:rPr>
-        <w:t>SHALL</w:t>
-      </w:r>
-      <w:r>
-        <w:t xml:space="preserve"> </w:t>
-      </w:r>
-      <w:r>
-        <w:rPr>
-          <w:rFonts w:ascii="Courier New" w:hAnsi="Courier New" w:cs="Courier New"/>
-          <w:b/>
-          <w:bCs/>
-          <w:color w:val="FF0000"/>
-          <w:rtl/>
-        </w:rPr>
-        <w:t>۞</w:t>
-      </w:r>
-      <w:r>
-        <w:rPr>
-          <w:b/>
-          <w:bCs/>
-          <w:color w:val="FF0000"/>
-        </w:rPr>
-        <w:t>NEVER BE ALLOWED</w:t>
-      </w:r>
-      <w:proofErr w:type="gramStart"/>
-      <w:r>
-        <w:rPr>
-          <w:rFonts w:ascii="Courier New" w:hAnsi="Courier New" w:cs="Courier New"/>
-          <w:b/>
-          <w:bCs/>
-          <w:color w:val="FF0000"/>
-          <w:rtl/>
-        </w:rPr>
-        <w:t>۞</w:t>
-      </w:r>
-      <w:r>
-        <w:t xml:space="preserve">, </w:t>
-      </w:r>
-      <w:r>
-        <w:t xml:space="preserve">  </w:t>
-      </w:r>
-      <w:proofErr w:type="gramEnd"/>
-      <w:r>
-        <w:t xml:space="preserve">                     </w:t>
-      </w:r>
-      <w:r>
-        <w:t xml:space="preserve">                                        </w:t>
-      </w:r>
-      <w:r>
-        <w:rPr>
-          <w:b/>
-          <w:bCs/>
-          <w:color w:val="00B0F0"/>
-        </w:rPr>
-        <w:t>IMPLICITLY-EXPLICITLY GLOBALLY VIRULENTLY DEFINED</w:t>
-      </w:r>
-      <w:r>
-        <w:t>.</w:t>
-      </w:r>
-    </w:p>
-    <w:p>
-      <w:pPr>
-        <w:ind w:left="360" w:hanging="360"/>
-        <w:jc w:val="both"/>
-        <w:rPr>
-          <w:u w:val="single"/>
-        </w:rPr>
-      </w:pPr>
-      <w:r>
-        <w:rPr>
-          <w:u w:val="single"/>
-        </w:rPr>
-        <w:t xml:space="preserve">GENERALLY </w:t>
-      </w:r>
-      <w:r>
-        <w:rPr>
-          <w:u w:val="single"/>
-        </w:rPr>
-        <w:t xml:space="preserve">AUTONOMOUS </w:t>
-      </w:r>
-      <w:bookmarkStart w:id="0" w:name="_Hlk123080110"/>
-      <w:proofErr w:type="spellStart"/>
-      <w:r>
-        <w:rPr>
-          <w:u w:val="single"/>
-        </w:rPr>
-        <w:t>PREEMINATING</w:t>
-      </w:r>
-      <w:proofErr w:type="spellEnd"/>
-      <w:r>
-        <w:rPr>
-          <w:u w:val="single"/>
-        </w:rPr>
-        <w:t xml:space="preserve"> </w:t>
-      </w:r>
-      <w:r>
-        <w:rPr>
-          <w:u w:val="single"/>
-        </w:rPr>
-        <w:t xml:space="preserve">PRE-MEDITATED </w:t>
-      </w:r>
-      <w:bookmarkEnd w:id="0"/>
-      <w:r>
-        <w:rPr>
-          <w:u w:val="single"/>
-        </w:rPr>
-        <w:t>DEASH</w:t>
-      </w:r>
-      <w:r>
-        <w:rPr>
-          <w:u w:val="single"/>
-        </w:rPr>
-        <w:t xml:space="preserve"> PREVENTION SECURITY SYSTEMS</w:t>
-      </w:r>
-      <w:r>
-        <w:t xml:space="preserve"> (</w:t>
-      </w:r>
-      <w:r>
-        <w:rPr>
-          <w:b/>
-          <w:bCs/>
-        </w:rPr>
-        <w:t>202</w:t>
-      </w:r>
-      <w:r>
-        <w:rPr>
-          <w:b/>
-          <w:bCs/>
-        </w:rPr>
-        <w:t>3</w:t>
-      </w:r>
-      <w:r>
-        <w:t xml:space="preserve">) – </w:t>
-      </w:r>
-      <w:r>
-        <w:rPr>
-          <w:b/>
-          <w:bCs/>
-          <w:color w:val="7030A0"/>
-        </w:rPr>
-        <w:t>ENSURES</w:t>
-      </w:r>
-      <w:r>
-        <w:t xml:space="preserve"> </w:t>
-      </w:r>
-      <w:r>
-        <w:rPr>
-          <w:b/>
-          <w:bCs/>
-          <w:color w:val="0070C0"/>
-        </w:rPr>
-        <w:t>THAT</w:t>
-      </w:r>
-      <w:r>
-        <w:t xml:space="preserve"> </w:t>
-      </w:r>
-      <w:r>
-        <w:rPr>
-          <w:b/>
-          <w:bCs/>
-          <w:color w:val="FF0000"/>
-        </w:rPr>
-        <w:t xml:space="preserve">ALL </w:t>
-      </w:r>
-      <w:proofErr w:type="spellStart"/>
-      <w:r>
-        <w:rPr>
-          <w:b/>
-          <w:bCs/>
-          <w:color w:val="FF0000"/>
-        </w:rPr>
-        <w:t>PREEMINATING</w:t>
-      </w:r>
-      <w:proofErr w:type="spellEnd"/>
-      <w:r>
-        <w:rPr>
-          <w:b/>
-          <w:bCs/>
-          <w:color w:val="FF0000"/>
-        </w:rPr>
-        <w:t xml:space="preserve"> PRE-MEDITATED </w:t>
-      </w:r>
-      <w:r>
-        <w:rPr>
-          <w:b/>
-          <w:bCs/>
-          <w:color w:val="FF0000"/>
-        </w:rPr>
-        <w:t>DEASH</w:t>
-      </w:r>
-      <w:r>
-        <w:t xml:space="preserve"> </w:t>
-      </w:r>
-      <w:r>
-        <w:rPr>
-          <w:b/>
-          <w:bCs/>
-          <w:color w:val="0070C0"/>
-        </w:rPr>
-        <w:t>SHALL</w:t>
-      </w:r>
-      <w:r>
-        <w:rPr>
-          <w:b/>
-          <w:bCs/>
-          <w:color w:val="0070C0"/>
-        </w:rPr>
-        <w:t xml:space="preserve">          </w:t>
-      </w:r>
-      <w:r>
-        <w:t xml:space="preserve"> </w:t>
-      </w:r>
-      <w:r>
-        <w:t xml:space="preserve">                              </w:t>
-      </w:r>
-      <w:r>
-        <w:rPr>
-          <w:rFonts w:ascii="Courier New" w:hAnsi="Courier New" w:cs="Courier New"/>
-          <w:b/>
-          <w:bCs/>
-          <w:color w:val="FF0000"/>
-          <w:rtl/>
-        </w:rPr>
-        <w:t>۞</w:t>
-      </w:r>
-      <w:r>
-        <w:rPr>
-          <w:b/>
-          <w:bCs/>
-          <w:color w:val="FF0000"/>
-        </w:rPr>
-        <w:t>NEVER BE ALLOWED</w:t>
-      </w:r>
-      <w:r>
-        <w:rPr>
-          <w:rFonts w:ascii="Courier New" w:hAnsi="Courier New" w:cs="Courier New"/>
-          <w:b/>
-          <w:bCs/>
-          <w:color w:val="FF0000"/>
-          <w:rtl/>
-        </w:rPr>
-        <w:t>۞</w:t>
-      </w:r>
-      <w:r>
-        <w:t xml:space="preserve">, </w:t>
-      </w:r>
-      <w:r>
-        <w:rPr>
-          <w:b/>
-          <w:bCs/>
-          <w:color w:val="00B0F0"/>
-        </w:rPr>
-        <w:t>IMPLICITLY-EXPLICITLY GLOBALLY VIRULENTLY DEFINED</w:t>
-      </w:r>
-      <w:r>
-        <w:t>.</w:t>
-      </w:r>
-    </w:p>
-    <w:p>
-      <w:pPr>
-        <w:ind w:left="360" w:hanging="360"/>
-        <w:jc w:val="both"/>
-        <w:rPr>
-          <w:u w:val="single"/>
-        </w:rPr>
-      </w:pPr>
-      <w:r>
-        <w:rPr>
-          <w:u w:val="single"/>
-        </w:rPr>
-        <w:t xml:space="preserve">GENERALLY </w:t>
-      </w:r>
-      <w:r>
-        <w:rPr>
-          <w:u w:val="single"/>
-        </w:rPr>
-        <w:t xml:space="preserve">AUTONOMOUS </w:t>
-      </w:r>
-      <w:r>
-        <w:rPr>
-          <w:u w:val="single"/>
-        </w:rPr>
-        <w:t xml:space="preserve">PRE-RENDERED </w:t>
-      </w:r>
-      <w:r>
-        <w:rPr>
-          <w:u w:val="single"/>
-        </w:rPr>
-        <w:t>DEASH</w:t>
-      </w:r>
-      <w:r>
-        <w:rPr>
-          <w:u w:val="single"/>
-        </w:rPr>
-        <w:t xml:space="preserve"> PREVENTION SECURITY SYSTEMS</w:t>
-      </w:r>
-      <w:r>
-        <w:t xml:space="preserve"> (</w:t>
-      </w:r>
-      <w:r>
-        <w:rPr>
-          <w:b/>
-          <w:bCs/>
-        </w:rPr>
-        <w:t>202</w:t>
-      </w:r>
-      <w:r>
-        <w:rPr>
-          <w:b/>
-          <w:bCs/>
-        </w:rPr>
-        <w:t>3</w:t>
-      </w:r>
-      <w:r>
-        <w:t xml:space="preserve">) – </w:t>
-      </w:r>
-      <w:r>
-        <w:rPr>
-          <w:b/>
-          <w:bCs/>
-          <w:color w:val="7030A0"/>
-        </w:rPr>
-        <w:t>ENSURES</w:t>
-      </w:r>
-      <w:r>
-        <w:t xml:space="preserve"> </w:t>
-      </w:r>
-      <w:r>
-        <w:rPr>
-          <w:b/>
-          <w:bCs/>
-          <w:color w:val="0070C0"/>
-        </w:rPr>
-        <w:t>THAT</w:t>
-      </w:r>
-      <w:r>
-        <w:t xml:space="preserve"> </w:t>
-      </w:r>
-      <w:r>
-        <w:rPr>
-          <w:b/>
-          <w:bCs/>
-          <w:color w:val="FF0000"/>
-        </w:rPr>
-        <w:t xml:space="preserve">ALL </w:t>
-      </w:r>
-      <w:r>
-        <w:rPr>
-          <w:b/>
-          <w:bCs/>
-          <w:color w:val="FF0000"/>
-        </w:rPr>
-        <w:t>PRE</w:t>
-      </w:r>
-      <w:r>
-        <w:rPr>
-          <w:b/>
-          <w:bCs/>
-          <w:color w:val="FF0000"/>
-        </w:rPr>
-        <w:t>-RENDERED</w:t>
-      </w:r>
-      <w:r>
-        <w:rPr>
-          <w:b/>
-          <w:bCs/>
-          <w:color w:val="FF0000"/>
-        </w:rPr>
-        <w:t xml:space="preserve"> </w:t>
-      </w:r>
-      <w:r>
-        <w:rPr>
-          <w:b/>
-          <w:bCs/>
-          <w:color w:val="FF0000"/>
-        </w:rPr>
-        <w:t>DEASH</w:t>
-      </w:r>
-      <w:r>
-        <w:t xml:space="preserve"> </w:t>
-      </w:r>
-      <w:r>
-        <w:rPr>
-          <w:b/>
-          <w:bCs/>
-          <w:color w:val="0070C0"/>
-        </w:rPr>
-        <w:t>SHALL</w:t>
-      </w:r>
-      <w:r>
-        <w:t xml:space="preserve"> </w:t>
-      </w:r>
-      <w:r>
-        <w:rPr>
-          <w:rFonts w:ascii="Courier New" w:hAnsi="Courier New" w:cs="Courier New"/>
-          <w:b/>
-          <w:bCs/>
-          <w:color w:val="FF0000"/>
-          <w:rtl/>
-        </w:rPr>
-        <w:t>۞</w:t>
-      </w:r>
-      <w:r>
-        <w:rPr>
-          <w:b/>
-          <w:bCs/>
-          <w:color w:val="FF0000"/>
-        </w:rPr>
-        <w:t>NEVER BE ALLOWED</w:t>
-      </w:r>
-      <w:proofErr w:type="gramStart"/>
-      <w:r>
-        <w:rPr>
-          <w:rFonts w:ascii="Courier New" w:hAnsi="Courier New" w:cs="Courier New"/>
-          <w:b/>
-          <w:bCs/>
-          <w:color w:val="FF0000"/>
-          <w:rtl/>
-        </w:rPr>
-        <w:t>۞</w:t>
-      </w:r>
-      <w:r>
-        <w:t xml:space="preserve">, </w:t>
-      </w:r>
-      <w:r>
-        <w:t xml:space="preserve">  </w:t>
-      </w:r>
-      <w:proofErr w:type="gramEnd"/>
-      <w:r>
-        <w:t xml:space="preserve">                      </w:t>
-      </w:r>
-      <w:r>
-        <w:t xml:space="preserve">                                  </w:t>
-      </w:r>
-      <w:r>
-        <w:t xml:space="preserve"> </w:t>
-      </w:r>
-      <w:r>
-        <w:rPr>
-          <w:b/>
-          <w:bCs/>
-          <w:color w:val="00B0F0"/>
-        </w:rPr>
-        <w:t>IMPLICITLY-EXPLICITLY GLOBALLY VIRULENTLY DEFINED</w:t>
-      </w:r>
-      <w:r>
-        <w:t>.</w:t>
-      </w:r>
-    </w:p>
-    <w:p>
-      <w:pPr>
-        <w:ind w:left="360" w:hanging="360"/>
-        <w:jc w:val="both"/>
-        <w:rPr>
-          <w:u w:val="single"/>
-        </w:rPr>
-      </w:pPr>
-      <w:r>
-        <w:rPr>
-          <w:u w:val="single"/>
-        </w:rPr>
-        <w:t xml:space="preserve">GENERALLY </w:t>
-      </w:r>
-      <w:r>
-        <w:rPr>
-          <w:u w:val="single"/>
-        </w:rPr>
-        <w:t xml:space="preserve">AUTONOMOUS </w:t>
-      </w:r>
-      <w:r>
-        <w:rPr>
-          <w:u w:val="single"/>
-        </w:rPr>
-        <w:t>DEASH</w:t>
-      </w:r>
-      <w:r>
-        <w:rPr>
-          <w:u w:val="single"/>
-        </w:rPr>
-        <w:t xml:space="preserve"> </w:t>
-      </w:r>
-      <w:r>
-        <w:rPr>
-          <w:u w:val="single"/>
-        </w:rPr>
-        <w:t xml:space="preserve">RENDERING </w:t>
-      </w:r>
-      <w:r>
-        <w:rPr>
-          <w:u w:val="single"/>
-        </w:rPr>
-        <w:t>PREVENTION SECURITY SYSTEMS</w:t>
-      </w:r>
-      <w:r>
-        <w:t xml:space="preserve"> (</w:t>
-      </w:r>
-      <w:r>
-        <w:rPr>
-          <w:b/>
-          <w:bCs/>
-        </w:rPr>
-        <w:t>202</w:t>
-      </w:r>
-      <w:r>
-        <w:rPr>
-          <w:b/>
-          <w:bCs/>
-        </w:rPr>
-        <w:t>3</w:t>
-      </w:r>
-      <w:r>
-        <w:t xml:space="preserve">) – </w:t>
-      </w:r>
-      <w:r>
-        <w:rPr>
-          <w:b/>
-          <w:bCs/>
-          <w:color w:val="7030A0"/>
-        </w:rPr>
-        <w:t>ENSURES</w:t>
-      </w:r>
-      <w:r>
-        <w:t xml:space="preserve"> </w:t>
-      </w:r>
-      <w:r>
-        <w:rPr>
-          <w:b/>
-          <w:bCs/>
-          <w:color w:val="0070C0"/>
-        </w:rPr>
-        <w:t>THAT</w:t>
-      </w:r>
-      <w:r>
-        <w:t xml:space="preserve"> </w:t>
-      </w:r>
-      <w:r>
-        <w:rPr>
-          <w:b/>
-          <w:bCs/>
-          <w:color w:val="FF0000"/>
-        </w:rPr>
-        <w:t xml:space="preserve">ALL </w:t>
-      </w:r>
-      <w:r>
-        <w:rPr>
-          <w:b/>
-          <w:bCs/>
-          <w:color w:val="FF0000"/>
-        </w:rPr>
-        <w:t>DEASH</w:t>
-      </w:r>
-      <w:r>
-        <w:rPr>
-          <w:b/>
-          <w:bCs/>
-          <w:color w:val="FF0000"/>
-        </w:rPr>
-        <w:t xml:space="preserve"> RENDERING</w:t>
-      </w:r>
-      <w:r>
-        <w:t xml:space="preserve"> </w:t>
-      </w:r>
-      <w:r>
-        <w:rPr>
-          <w:b/>
-          <w:bCs/>
-          <w:color w:val="0070C0"/>
-        </w:rPr>
-        <w:t xml:space="preserve">SHALL </w:t>
-      </w:r>
-      <w:r>
-        <w:rPr>
-          <w:rFonts w:ascii="Courier New" w:hAnsi="Courier New" w:cs="Courier New"/>
-          <w:b/>
-          <w:bCs/>
-          <w:color w:val="FF0000"/>
-          <w:rtl/>
-        </w:rPr>
-        <w:t>۞</w:t>
-      </w:r>
-      <w:r>
-        <w:rPr>
-          <w:b/>
-          <w:bCs/>
-          <w:color w:val="FF0000"/>
-        </w:rPr>
-        <w:t>NEVER BE ALLOWED</w:t>
-      </w:r>
-      <w:proofErr w:type="gramStart"/>
-      <w:r>
-        <w:rPr>
-          <w:rFonts w:ascii="Courier New" w:hAnsi="Courier New" w:cs="Courier New"/>
-          <w:b/>
-          <w:bCs/>
-          <w:color w:val="FF0000"/>
-          <w:rtl/>
-        </w:rPr>
-        <w:t>۞</w:t>
-      </w:r>
-      <w:r>
-        <w:t xml:space="preserve">, </w:t>
-      </w:r>
-      <w:r>
-        <w:t xml:space="preserve">  </w:t>
-      </w:r>
-      <w:proofErr w:type="gramEnd"/>
-      <w:r>
-        <w:t xml:space="preserve">                     </w:t>
-      </w:r>
-      <w:r>
-        <w:t xml:space="preserve">                                                                </w:t>
-      </w:r>
-      <w:r>
-        <w:rPr>
-          <w:b/>
-          <w:bCs/>
-          <w:color w:val="00B0F0"/>
-        </w:rPr>
-        <w:t>IMPLICITLY-EXPLICITLY GLOBALLY VIRULENTLY DEFINED</w:t>
       </w:r>
       <w:r>
         <w:t>.</w:t>
@@ -2308,7 +1180,6 @@
         <w:rPr>
           <w:u w:val="single"/>
         </w:rPr>
-        <w:lastRenderedPageBreak/>
         <w:t xml:space="preserve">GENERALLY </w:t>
       </w:r>
       <w:r>
@@ -2321,55 +1192,107 @@
         <w:rPr>
           <w:u w:val="single"/>
         </w:rPr>
-        <w:t xml:space="preserve">DEFENSIVE </w:t>
-      </w:r>
-      <w:r>
-        <w:rPr>
-          <w:u w:val="single"/>
+        <w:t xml:space="preserve">DEASH </w:t>
+      </w:r>
+      <w:r>
+        <w:rPr>
+          <w:u w:val="single"/>
+        </w:rPr>
+        <w:t>MIND CONTROL</w:t>
+      </w:r>
+      <w:r>
+        <w:rPr>
+          <w:u w:val="single"/>
+        </w:rPr>
+        <w:t xml:space="preserve"> </w:t>
+      </w:r>
+      <w:r>
+        <w:rPr>
+          <w:u w:val="single"/>
+        </w:rPr>
+        <w:t>PREVENTION SECURITY SYSTEMS</w:t>
+      </w:r>
+      <w:r>
+        <w:t xml:space="preserve"> (</w:t>
+      </w:r>
+      <w:r>
+        <w:rPr>
+          <w:b/>
+          <w:bCs/>
+        </w:rPr>
+        <w:t>202</w:t>
+      </w:r>
+      <w:r>
+        <w:rPr>
+          <w:b/>
+          <w:bCs/>
+        </w:rPr>
+        <w:t>3</w:t>
+      </w:r>
+      <w:r>
+        <w:t xml:space="preserve">) – </w:t>
+      </w:r>
+      <w:r>
+        <w:rPr>
+          <w:b/>
+          <w:bCs/>
+          <w:color w:val="7030A0"/>
+        </w:rPr>
+        <w:t>ENSURES</w:t>
+      </w:r>
+      <w:r>
+        <w:t xml:space="preserve"> </w:t>
+      </w:r>
+      <w:r>
+        <w:rPr>
+          <w:b/>
+          <w:bCs/>
+          <w:color w:val="0070C0"/>
+        </w:rPr>
+        <w:t>THAT</w:t>
+      </w:r>
+      <w:r>
+        <w:t xml:space="preserve"> </w:t>
+      </w:r>
+      <w:r>
+        <w:rPr>
+          <w:b/>
+          <w:bCs/>
+          <w:color w:val="FF0000"/>
+        </w:rPr>
+        <w:t xml:space="preserve">ALL </w:t>
+      </w:r>
+      <w:r>
+        <w:rPr>
+          <w:b/>
+          <w:bCs/>
+          <w:color w:val="FF0000"/>
+        </w:rPr>
+        <w:t>MISLEADING MIND CONTROL</w:t>
+      </w:r>
+      <w:r>
+        <w:t xml:space="preserve"> </w:t>
+      </w:r>
+      <w:r>
+        <w:rPr>
+          <w:b/>
+          <w:bCs/>
+          <w:color w:val="0070C0"/>
+        </w:rPr>
+        <w:t>ABOUT</w:t>
+      </w:r>
+      <w:r>
+        <w:t xml:space="preserve"> </w:t>
+      </w:r>
+      <w:r>
+        <w:rPr>
+          <w:b/>
+          <w:bCs/>
+          <w:color w:val="FF0000"/>
         </w:rPr>
         <w:t>DEASH</w:t>
       </w:r>
       <w:r>
-        <w:rPr>
-          <w:u w:val="single"/>
-        </w:rPr>
-        <w:t xml:space="preserve"> </w:t>
-      </w:r>
-      <w:r>
-        <w:rPr>
-          <w:u w:val="single"/>
-        </w:rPr>
-        <w:t>PREVENTION SECURITY SYSTEMS</w:t>
-      </w:r>
-      <w:r>
-        <w:t xml:space="preserve"> (</w:t>
-      </w:r>
-      <w:r>
-        <w:rPr>
-          <w:b/>
-          <w:bCs/>
-        </w:rPr>
-        <w:t>202</w:t>
-      </w:r>
-      <w:r>
-        <w:rPr>
-          <w:b/>
-          <w:bCs/>
-        </w:rPr>
-        <w:t>3</w:t>
-      </w:r>
-      <w:r>
-        <w:t xml:space="preserve">) – </w:t>
-      </w:r>
-      <w:r>
-        <w:rPr>
-          <w:b/>
-          <w:bCs/>
-          <w:color w:val="7030A0"/>
-        </w:rPr>
-        <w:t>ENSURES</w:t>
-      </w:r>
-      <w:r>
         <w:t xml:space="preserve"> </w:t>
       </w:r>
       <w:r>
@@ -2378,44 +1301,6 @@
           <w:bCs/>
           <w:color w:val="0070C0"/>
         </w:rPr>
-        <w:t>THAT</w:t>
-      </w:r>
-      <w:r>
-        <w:t xml:space="preserve"> </w:t>
-      </w:r>
-      <w:r>
-        <w:rPr>
-          <w:b/>
-          <w:bCs/>
-          <w:color w:val="FF0000"/>
-        </w:rPr>
-        <w:t xml:space="preserve">ALL </w:t>
-      </w:r>
-      <w:r>
-        <w:rPr>
-          <w:b/>
-          <w:bCs/>
-          <w:color w:val="FF0000"/>
-        </w:rPr>
-        <w:t xml:space="preserve">DEFENSIVE </w:t>
-      </w:r>
-      <w:r>
-        <w:rPr>
-          <w:b/>
-          <w:bCs/>
-          <w:color w:val="FF0000"/>
-        </w:rPr>
-        <w:t>DEASH</w:t>
-      </w:r>
-      <w:r>
-        <w:t xml:space="preserve"> </w:t>
-      </w:r>
-      <w:r>
-        <w:rPr>
-          <w:b/>
-          <w:bCs/>
-          <w:color w:val="0070C0"/>
-        </w:rPr>
         <w:t>SHALL</w:t>
       </w:r>
       <w:r>
@@ -2439,7 +1324,6 @@
         </w:rPr>
         <w:t>NEVER BE ALLOWED</w:t>
       </w:r>
-      <w:proofErr w:type="gramStart"/>
       <w:r>
         <w:rPr>
           <w:rFonts w:ascii="Courier New" w:hAnsi="Courier New" w:cs="Courier New"/>
@@ -2454,17 +1338,10 @@
         <w:t xml:space="preserve">, </w:t>
       </w:r>
       <w:r>
-        <w:t xml:space="preserve">  </w:t>
-      </w:r>
-      <w:proofErr w:type="gramEnd"/>
+        <w:t xml:space="preserve">                                </w:t>
+      </w:r>
       <w:r>
         <w:t xml:space="preserve">       </w:t>
-      </w:r>
-      <w:r>
-        <w:t xml:space="preserve">                </w:t>
-      </w:r>
-      <w:r>
-        <w:t xml:space="preserve">                                                          </w:t>
       </w:r>
       <w:r>
         <w:rPr>
@@ -2502,7 +1379,19 @@
         <w:rPr>
           <w:u w:val="single"/>
         </w:rPr>
-        <w:t xml:space="preserve">SUICIDAL </w:t>
+        <w:t>CLEANSING</w:t>
+      </w:r>
+      <w:r>
+        <w:rPr>
+          <w:u w:val="single"/>
+        </w:rPr>
+        <w:t xml:space="preserve"> </w:t>
+      </w:r>
+      <w:r>
+        <w:rPr>
+          <w:u w:val="single"/>
+        </w:rPr>
+        <w:t xml:space="preserve">EVIDENCE </w:t>
       </w:r>
       <w:r>
         <w:rPr>
@@ -2578,7 +1467,79 @@
           <w:bCs/>
           <w:color w:val="FF0000"/>
         </w:rPr>
-        <w:t xml:space="preserve">SUICIDAL </w:t>
+        <w:t>FORWARD-LOOKING</w:t>
+      </w:r>
+      <w:r>
+        <w:rPr>
+          <w:b/>
+          <w:bCs/>
+          <w:color w:val="FF0000"/>
+        </w:rPr>
+        <w:t xml:space="preserve"> </w:t>
+      </w:r>
+      <w:r>
+        <w:rPr>
+          <w:b/>
+          <w:bCs/>
+          <w:color w:val="FF0000"/>
+        </w:rPr>
+        <w:t>STATEMENTS</w:t>
+      </w:r>
+      <w:r>
+        <w:t xml:space="preserve"> </w:t>
+      </w:r>
+      <w:r>
+        <w:rPr>
+          <w:b/>
+          <w:bCs/>
+          <w:color w:val="0070C0"/>
+        </w:rPr>
+        <w:t>THAT</w:t>
+      </w:r>
+      <w:r>
+        <w:rPr>
+          <w:b/>
+          <w:bCs/>
+        </w:rPr>
+        <w:t xml:space="preserve"> </w:t>
+      </w:r>
+      <w:r>
+        <w:rPr>
+          <w:b/>
+          <w:bCs/>
+          <w:color w:val="0070C0"/>
+        </w:rPr>
+        <w:t>COULD</w:t>
+      </w:r>
+      <w:r>
+        <w:rPr>
+          <w:b/>
+          <w:bCs/>
+        </w:rPr>
+        <w:t xml:space="preserve"> </w:t>
+      </w:r>
+      <w:r>
+        <w:rPr>
+          <w:b/>
+          <w:bCs/>
+          <w:color w:val="7030A0"/>
+        </w:rPr>
+        <w:t>CAUSE</w:t>
+      </w:r>
+      <w:r>
+        <w:rPr>
+          <w:b/>
+          <w:bCs/>
+        </w:rPr>
+        <w:t xml:space="preserve"> </w:t>
+      </w:r>
+      <w:r>
+        <w:rPr>
+          <w:b/>
+          <w:bCs/>
+          <w:color w:val="FF0000"/>
+        </w:rPr>
+        <w:t xml:space="preserve">ANY </w:t>
       </w:r>
       <w:r>
         <w:rPr>
@@ -2589,6 +1550,10 @@
         <w:t>DEASH</w:t>
       </w:r>
       <w:r>
+        <w:rPr>
+          <w:b/>
+          <w:bCs/>
+        </w:rPr>
         <w:t xml:space="preserve"> </w:t>
       </w:r>
       <w:r>
@@ -2597,7 +1562,10 @@
           <w:bCs/>
           <w:color w:val="0070C0"/>
         </w:rPr>
-        <w:t xml:space="preserve">SHALL </w:t>
+        <w:t>SHALL</w:t>
+      </w:r>
+      <w:r>
+        <w:t xml:space="preserve"> </w:t>
       </w:r>
       <w:r>
         <w:rPr>
@@ -2617,7 +1585,6 @@
         </w:rPr>
         <w:t>NEVER BE ALLOWED</w:t>
       </w:r>
-      <w:proofErr w:type="gramStart"/>
       <w:r>
         <w:rPr>
           <w:rFonts w:ascii="Courier New" w:hAnsi="Courier New" w:cs="Courier New"/>
@@ -2629,23 +1596,95 @@
         <w:t>۞</w:t>
       </w:r>
       <w:r>
-        <w:t>,</w:t>
-      </w:r>
-      <w:r>
-        <w:t xml:space="preserve"> </w:t>
-      </w:r>
-      <w:r>
-        <w:t xml:space="preserve">  </w:t>
-      </w:r>
-      <w:proofErr w:type="gramEnd"/>
-      <w:r>
-        <w:t xml:space="preserve">                                                     </w:t>
-      </w:r>
-      <w:r>
-        <w:t xml:space="preserve">                    </w:t>
-      </w:r>
-      <w:r>
-        <w:t xml:space="preserve">             </w:t>
+        <w:t xml:space="preserve">, </w:t>
+      </w:r>
+      <w:r>
+        <w:rPr>
+          <w:b/>
+          <w:bCs/>
+          <w:color w:val="00B0F0"/>
+        </w:rPr>
+        <w:t>AND</w:t>
+      </w:r>
+      <w:r>
+        <w:t xml:space="preserve"> </w:t>
+      </w:r>
+      <w:r>
+        <w:rPr>
+          <w:b/>
+          <w:bCs/>
+          <w:color w:val="0070C0"/>
+        </w:rPr>
+        <w:t>IS</w:t>
+      </w:r>
+      <w:r>
+        <w:t xml:space="preserve"> </w:t>
+      </w:r>
+      <w:r>
+        <w:rPr>
+          <w:b/>
+          <w:bCs/>
+          <w:color w:val="7030A0"/>
+        </w:rPr>
+        <w:t>PRESERVED</w:t>
+      </w:r>
+      <w:r>
+        <w:t xml:space="preserve"> </w:t>
+      </w:r>
+      <w:r>
+        <w:rPr>
+          <w:b/>
+          <w:bCs/>
+          <w:color w:val="0070C0"/>
+        </w:rPr>
+        <w:t>IF</w:t>
+      </w:r>
+      <w:r>
+        <w:rPr>
+          <w:b/>
+          <w:bCs/>
+        </w:rPr>
+        <w:t xml:space="preserve"> </w:t>
+      </w:r>
+      <w:r>
+        <w:rPr>
+          <w:b/>
+          <w:bCs/>
+          <w:color w:val="FF0000"/>
+        </w:rPr>
+        <w:t>IT</w:t>
+      </w:r>
+      <w:r>
+        <w:rPr>
+          <w:b/>
+          <w:bCs/>
+        </w:rPr>
+        <w:t xml:space="preserve"> </w:t>
+      </w:r>
+      <w:r>
+        <w:rPr>
+          <w:b/>
+          <w:bCs/>
+          <w:color w:val="0070C0"/>
+        </w:rPr>
+        <w:t>WAS</w:t>
+      </w:r>
+      <w:r>
+        <w:t xml:space="preserve"> </w:t>
+      </w:r>
+      <w:r>
+        <w:rPr>
+          <w:b/>
+          <w:bCs/>
+          <w:color w:val="7030A0"/>
+        </w:rPr>
+        <w:t>CREATED</w:t>
+      </w:r>
+      <w:r>
+        <w:t xml:space="preserve">, </w:t>
+      </w:r>
+      <w:r>
+        <w:t xml:space="preserve">                                                            </w:t>
       </w:r>
       <w:r>
         <w:rPr>
@@ -2683,7 +1722,7 @@
         <w:rPr>
           <w:u w:val="single"/>
         </w:rPr>
-        <w:t xml:space="preserve">DEFENSIVE SUICIDAL </w:t>
+        <w:t xml:space="preserve">PRE-MEDITATED </w:t>
       </w:r>
       <w:r>
         <w:rPr>
@@ -2695,13 +1734,7 @@
         <w:rPr>
           <w:u w:val="single"/>
         </w:rPr>
-        <w:t xml:space="preserve"> </w:t>
-      </w:r>
-      <w:r>
-        <w:rPr>
-          <w:u w:val="single"/>
-        </w:rPr>
-        <w:t>PREVENTION SECURITY SYSTEMS</w:t>
+        <w:t xml:space="preserve"> PREVENTION SECURITY SYSTEMS</w:t>
       </w:r>
       <w:r>
         <w:t xml:space="preserve"> (</w:t>
@@ -2759,7 +1792,7 @@
           <w:bCs/>
           <w:color w:val="FF0000"/>
         </w:rPr>
-        <w:t xml:space="preserve">DEFENSIVE SUICIDAL </w:t>
+        <w:t xml:space="preserve">PRE-MEDITATED </w:t>
       </w:r>
       <w:r>
         <w:rPr>
@@ -2801,7 +1834,6 @@
         </w:rPr>
         <w:t>NEVER BE ALLOWED</w:t>
       </w:r>
-      <w:proofErr w:type="gramStart"/>
       <w:r>
         <w:rPr>
           <w:rFonts w:ascii="Courier New" w:hAnsi="Courier New" w:cs="Courier New"/>
@@ -2816,17 +1848,10 @@
         <w:t xml:space="preserve">, </w:t>
       </w:r>
       <w:r>
-        <w:t xml:space="preserve">  </w:t>
-      </w:r>
-      <w:proofErr w:type="gramEnd"/>
-      <w:r>
-        <w:t xml:space="preserve">          </w:t>
-      </w:r>
-      <w:r>
-        <w:t xml:space="preserve">           </w:t>
-      </w:r>
-      <w:r>
-        <w:t xml:space="preserve"> </w:t>
+        <w:t xml:space="preserve">                       </w:t>
+      </w:r>
+      <w:r>
+        <w:t xml:space="preserve">                                        </w:t>
       </w:r>
       <w:r>
         <w:rPr>
@@ -2860,6 +1885,1077 @@
         </w:rPr>
         <w:t xml:space="preserve">AUTONOMOUS </w:t>
       </w:r>
+      <w:bookmarkStart w:id="0" w:name="_Hlk123080110"/>
+      <w:r>
+        <w:rPr>
+          <w:u w:val="single"/>
+        </w:rPr>
+        <w:t>PREEMINATING</w:t>
+      </w:r>
+      <w:r>
+        <w:rPr>
+          <w:u w:val="single"/>
+        </w:rPr>
+        <w:t xml:space="preserve"> </w:t>
+      </w:r>
+      <w:r>
+        <w:rPr>
+          <w:u w:val="single"/>
+        </w:rPr>
+        <w:t xml:space="preserve">PRE-MEDITATED </w:t>
+      </w:r>
+      <w:bookmarkEnd w:id="0"/>
+      <w:r>
+        <w:rPr>
+          <w:u w:val="single"/>
+        </w:rPr>
+        <w:t>DEASH</w:t>
+      </w:r>
+      <w:r>
+        <w:rPr>
+          <w:u w:val="single"/>
+        </w:rPr>
+        <w:t xml:space="preserve"> PREVENTION SECURITY SYSTEMS</w:t>
+      </w:r>
+      <w:r>
+        <w:t xml:space="preserve"> (</w:t>
+      </w:r>
+      <w:r>
+        <w:rPr>
+          <w:b/>
+          <w:bCs/>
+        </w:rPr>
+        <w:t>202</w:t>
+      </w:r>
+      <w:r>
+        <w:rPr>
+          <w:b/>
+          <w:bCs/>
+        </w:rPr>
+        <w:t>3</w:t>
+      </w:r>
+      <w:r>
+        <w:t xml:space="preserve">) – </w:t>
+      </w:r>
+      <w:r>
+        <w:rPr>
+          <w:b/>
+          <w:bCs/>
+          <w:color w:val="7030A0"/>
+        </w:rPr>
+        <w:t>ENSURES</w:t>
+      </w:r>
+      <w:r>
+        <w:t xml:space="preserve"> </w:t>
+      </w:r>
+      <w:r>
+        <w:rPr>
+          <w:b/>
+          <w:bCs/>
+          <w:color w:val="0070C0"/>
+        </w:rPr>
+        <w:t>THAT</w:t>
+      </w:r>
+      <w:r>
+        <w:t xml:space="preserve"> </w:t>
+      </w:r>
+      <w:r>
+        <w:rPr>
+          <w:b/>
+          <w:bCs/>
+          <w:color w:val="FF0000"/>
+        </w:rPr>
+        <w:t xml:space="preserve">ALL </w:t>
+      </w:r>
+      <w:r>
+        <w:rPr>
+          <w:b/>
+          <w:bCs/>
+          <w:color w:val="FF0000"/>
+        </w:rPr>
+        <w:t xml:space="preserve">PREEMINATING PRE-MEDITATED </w:t>
+      </w:r>
+      <w:r>
+        <w:rPr>
+          <w:b/>
+          <w:bCs/>
+          <w:color w:val="FF0000"/>
+        </w:rPr>
+        <w:t>DEASH</w:t>
+      </w:r>
+      <w:r>
+        <w:t xml:space="preserve"> </w:t>
+      </w:r>
+      <w:r>
+        <w:rPr>
+          <w:b/>
+          <w:bCs/>
+          <w:color w:val="0070C0"/>
+        </w:rPr>
+        <w:t>SHALL</w:t>
+      </w:r>
+      <w:r>
+        <w:rPr>
+          <w:b/>
+          <w:bCs/>
+          <w:color w:val="0070C0"/>
+        </w:rPr>
+        <w:t xml:space="preserve">          </w:t>
+      </w:r>
+      <w:r>
+        <w:t xml:space="preserve"> </w:t>
+      </w:r>
+      <w:r>
+        <w:t xml:space="preserve">                              </w:t>
+      </w:r>
+      <w:r>
+        <w:rPr>
+          <w:rFonts w:ascii="Courier New" w:hAnsi="Courier New" w:cs="Courier New"/>
+          <w:b/>
+          <w:bCs/>
+          <w:color w:val="FF0000"/>
+          <w:rtl/>
+        </w:rPr>
+        <w:t>۞</w:t>
+      </w:r>
+      <w:r>
+        <w:rPr>
+          <w:b/>
+          <w:bCs/>
+          <w:color w:val="FF0000"/>
+        </w:rPr>
+        <w:t>NEVER BE ALLOWED</w:t>
+      </w:r>
+      <w:r>
+        <w:rPr>
+          <w:rFonts w:ascii="Courier New" w:hAnsi="Courier New" w:cs="Courier New"/>
+          <w:b/>
+          <w:bCs/>
+          <w:color w:val="FF0000"/>
+          <w:rtl/>
+        </w:rPr>
+        <w:t>۞</w:t>
+      </w:r>
+      <w:r>
+        <w:t xml:space="preserve">, </w:t>
+      </w:r>
+      <w:r>
+        <w:rPr>
+          <w:b/>
+          <w:bCs/>
+          <w:color w:val="00B0F0"/>
+        </w:rPr>
+        <w:t>IMPLICITLY-EXPLICITLY GLOBALLY VIRULENTLY DEFINED</w:t>
+      </w:r>
+      <w:r>
+        <w:t>.</w:t>
+      </w:r>
+    </w:p>
+    <w:p>
+      <w:pPr>
+        <w:ind w:left="360" w:hanging="360"/>
+        <w:jc w:val="both"/>
+        <w:rPr>
+          <w:u w:val="single"/>
+        </w:rPr>
+      </w:pPr>
+      <w:r>
+        <w:rPr>
+          <w:u w:val="single"/>
+        </w:rPr>
+        <w:t xml:space="preserve">GENERALLY </w:t>
+      </w:r>
+      <w:r>
+        <w:rPr>
+          <w:u w:val="single"/>
+        </w:rPr>
+        <w:t xml:space="preserve">AUTONOMOUS </w:t>
+      </w:r>
+      <w:r>
+        <w:rPr>
+          <w:u w:val="single"/>
+        </w:rPr>
+        <w:t xml:space="preserve">PRE-RENDERED </w:t>
+      </w:r>
+      <w:r>
+        <w:rPr>
+          <w:u w:val="single"/>
+        </w:rPr>
+        <w:t>DEASH</w:t>
+      </w:r>
+      <w:r>
+        <w:rPr>
+          <w:u w:val="single"/>
+        </w:rPr>
+        <w:t xml:space="preserve"> PREVENTION SECURITY SYSTEMS</w:t>
+      </w:r>
+      <w:r>
+        <w:t xml:space="preserve"> (</w:t>
+      </w:r>
+      <w:r>
+        <w:rPr>
+          <w:b/>
+          <w:bCs/>
+        </w:rPr>
+        <w:t>202</w:t>
+      </w:r>
+      <w:r>
+        <w:rPr>
+          <w:b/>
+          <w:bCs/>
+        </w:rPr>
+        <w:t>3</w:t>
+      </w:r>
+      <w:r>
+        <w:t xml:space="preserve">) – </w:t>
+      </w:r>
+      <w:r>
+        <w:rPr>
+          <w:b/>
+          <w:bCs/>
+          <w:color w:val="7030A0"/>
+        </w:rPr>
+        <w:t>ENSURES</w:t>
+      </w:r>
+      <w:r>
+        <w:t xml:space="preserve"> </w:t>
+      </w:r>
+      <w:r>
+        <w:rPr>
+          <w:b/>
+          <w:bCs/>
+          <w:color w:val="0070C0"/>
+        </w:rPr>
+        <w:t>THAT</w:t>
+      </w:r>
+      <w:r>
+        <w:t xml:space="preserve"> </w:t>
+      </w:r>
+      <w:r>
+        <w:rPr>
+          <w:b/>
+          <w:bCs/>
+          <w:color w:val="FF0000"/>
+        </w:rPr>
+        <w:t xml:space="preserve">ALL </w:t>
+      </w:r>
+      <w:r>
+        <w:rPr>
+          <w:b/>
+          <w:bCs/>
+          <w:color w:val="FF0000"/>
+        </w:rPr>
+        <w:t>PRE</w:t>
+      </w:r>
+      <w:r>
+        <w:rPr>
+          <w:b/>
+          <w:bCs/>
+          <w:color w:val="FF0000"/>
+        </w:rPr>
+        <w:t>-RENDERED</w:t>
+      </w:r>
+      <w:r>
+        <w:rPr>
+          <w:b/>
+          <w:bCs/>
+          <w:color w:val="FF0000"/>
+        </w:rPr>
+        <w:t xml:space="preserve"> </w:t>
+      </w:r>
+      <w:r>
+        <w:rPr>
+          <w:b/>
+          <w:bCs/>
+          <w:color w:val="FF0000"/>
+        </w:rPr>
+        <w:t>DEASH</w:t>
+      </w:r>
+      <w:r>
+        <w:t xml:space="preserve"> </w:t>
+      </w:r>
+      <w:r>
+        <w:rPr>
+          <w:b/>
+          <w:bCs/>
+          <w:color w:val="0070C0"/>
+        </w:rPr>
+        <w:t>SHALL</w:t>
+      </w:r>
+      <w:r>
+        <w:t xml:space="preserve"> </w:t>
+      </w:r>
+      <w:r>
+        <w:rPr>
+          <w:rFonts w:ascii="Courier New" w:hAnsi="Courier New" w:cs="Courier New"/>
+          <w:b/>
+          <w:bCs/>
+          <w:color w:val="FF0000"/>
+          <w:rtl/>
+        </w:rPr>
+        <w:t>۞</w:t>
+      </w:r>
+      <w:r>
+        <w:rPr>
+          <w:b/>
+          <w:bCs/>
+          <w:color w:val="FF0000"/>
+        </w:rPr>
+        <w:t>NEVER BE ALLOWED</w:t>
+      </w:r>
+      <w:r>
+        <w:rPr>
+          <w:rFonts w:ascii="Courier New" w:hAnsi="Courier New" w:cs="Courier New"/>
+          <w:b/>
+          <w:bCs/>
+          <w:color w:val="FF0000"/>
+          <w:rtl/>
+        </w:rPr>
+        <w:t>۞</w:t>
+      </w:r>
+      <w:r>
+        <w:t xml:space="preserve">, </w:t>
+      </w:r>
+      <w:r>
+        <w:t xml:space="preserve">                        </w:t>
+      </w:r>
+      <w:r>
+        <w:t xml:space="preserve">                                  </w:t>
+      </w:r>
+      <w:r>
+        <w:t xml:space="preserve"> </w:t>
+      </w:r>
+      <w:r>
+        <w:rPr>
+          <w:b/>
+          <w:bCs/>
+          <w:color w:val="00B0F0"/>
+        </w:rPr>
+        <w:t>IMPLICITLY-EXPLICITLY GLOBALLY VIRULENTLY DEFINED</w:t>
+      </w:r>
+      <w:r>
+        <w:t>.</w:t>
+      </w:r>
+    </w:p>
+    <w:p>
+      <w:pPr>
+        <w:ind w:left="360" w:hanging="360"/>
+        <w:jc w:val="both"/>
+        <w:rPr>
+          <w:u w:val="single"/>
+        </w:rPr>
+      </w:pPr>
+      <w:r>
+        <w:rPr>
+          <w:u w:val="single"/>
+        </w:rPr>
+        <w:lastRenderedPageBreak/>
+        <w:t xml:space="preserve">GENERALLY </w:t>
+      </w:r>
+      <w:r>
+        <w:rPr>
+          <w:u w:val="single"/>
+        </w:rPr>
+        <w:t xml:space="preserve">AUTONOMOUS </w:t>
+      </w:r>
+      <w:r>
+        <w:rPr>
+          <w:u w:val="single"/>
+        </w:rPr>
+        <w:t>DEASH</w:t>
+      </w:r>
+      <w:r>
+        <w:rPr>
+          <w:u w:val="single"/>
+        </w:rPr>
+        <w:t xml:space="preserve"> </w:t>
+      </w:r>
+      <w:r>
+        <w:rPr>
+          <w:u w:val="single"/>
+        </w:rPr>
+        <w:t xml:space="preserve">RENDERING </w:t>
+      </w:r>
+      <w:r>
+        <w:rPr>
+          <w:u w:val="single"/>
+        </w:rPr>
+        <w:t>PREVENTION SECURITY SYSTEMS</w:t>
+      </w:r>
+      <w:r>
+        <w:t xml:space="preserve"> (</w:t>
+      </w:r>
+      <w:r>
+        <w:rPr>
+          <w:b/>
+          <w:bCs/>
+        </w:rPr>
+        <w:t>202</w:t>
+      </w:r>
+      <w:r>
+        <w:rPr>
+          <w:b/>
+          <w:bCs/>
+        </w:rPr>
+        <w:t>3</w:t>
+      </w:r>
+      <w:r>
+        <w:t xml:space="preserve">) – </w:t>
+      </w:r>
+      <w:r>
+        <w:rPr>
+          <w:b/>
+          <w:bCs/>
+          <w:color w:val="7030A0"/>
+        </w:rPr>
+        <w:t>ENSURES</w:t>
+      </w:r>
+      <w:r>
+        <w:t xml:space="preserve"> </w:t>
+      </w:r>
+      <w:r>
+        <w:rPr>
+          <w:b/>
+          <w:bCs/>
+          <w:color w:val="0070C0"/>
+        </w:rPr>
+        <w:t>THAT</w:t>
+      </w:r>
+      <w:r>
+        <w:t xml:space="preserve"> </w:t>
+      </w:r>
+      <w:r>
+        <w:rPr>
+          <w:b/>
+          <w:bCs/>
+          <w:color w:val="FF0000"/>
+        </w:rPr>
+        <w:t xml:space="preserve">ALL </w:t>
+      </w:r>
+      <w:r>
+        <w:rPr>
+          <w:b/>
+          <w:bCs/>
+          <w:color w:val="FF0000"/>
+        </w:rPr>
+        <w:t>DEASH</w:t>
+      </w:r>
+      <w:r>
+        <w:rPr>
+          <w:b/>
+          <w:bCs/>
+          <w:color w:val="FF0000"/>
+        </w:rPr>
+        <w:t xml:space="preserve"> RENDERING</w:t>
+      </w:r>
+      <w:r>
+        <w:t xml:space="preserve"> </w:t>
+      </w:r>
+      <w:r>
+        <w:rPr>
+          <w:b/>
+          <w:bCs/>
+          <w:color w:val="0070C0"/>
+        </w:rPr>
+        <w:t xml:space="preserve">SHALL </w:t>
+      </w:r>
+      <w:r>
+        <w:rPr>
+          <w:rFonts w:ascii="Courier New" w:hAnsi="Courier New" w:cs="Courier New"/>
+          <w:b/>
+          <w:bCs/>
+          <w:color w:val="FF0000"/>
+          <w:rtl/>
+        </w:rPr>
+        <w:t>۞</w:t>
+      </w:r>
+      <w:r>
+        <w:rPr>
+          <w:b/>
+          <w:bCs/>
+          <w:color w:val="FF0000"/>
+        </w:rPr>
+        <w:t>NEVER BE ALLOWED</w:t>
+      </w:r>
+      <w:r>
+        <w:rPr>
+          <w:rFonts w:ascii="Courier New" w:hAnsi="Courier New" w:cs="Courier New"/>
+          <w:b/>
+          <w:bCs/>
+          <w:color w:val="FF0000"/>
+          <w:rtl/>
+        </w:rPr>
+        <w:t>۞</w:t>
+      </w:r>
+      <w:r>
+        <w:t xml:space="preserve">, </w:t>
+      </w:r>
+      <w:r>
+        <w:t xml:space="preserve">  </w:t>
+      </w:r>
+      <w:r>
+        <w:t xml:space="preserve">                     </w:t>
+      </w:r>
+      <w:r>
+        <w:t xml:space="preserve">                                                                </w:t>
+      </w:r>
+      <w:r>
+        <w:rPr>
+          <w:b/>
+          <w:bCs/>
+          <w:color w:val="00B0F0"/>
+        </w:rPr>
+        <w:t>IMPLICITLY-EXPLICITLY GLOBALLY VIRULENTLY DEFINED</w:t>
+      </w:r>
+      <w:r>
+        <w:t>.</w:t>
+      </w:r>
+    </w:p>
+    <w:p>
+      <w:pPr>
+        <w:ind w:left="360" w:hanging="360"/>
+        <w:jc w:val="both"/>
+      </w:pPr>
+      <w:r>
+        <w:rPr>
+          <w:u w:val="single"/>
+        </w:rPr>
+        <w:t xml:space="preserve">GENERALLY </w:t>
+      </w:r>
+      <w:r>
+        <w:rPr>
+          <w:u w:val="single"/>
+        </w:rPr>
+        <w:t xml:space="preserve">AUTONOMOUS </w:t>
+      </w:r>
+      <w:r>
+        <w:rPr>
+          <w:u w:val="single"/>
+        </w:rPr>
+        <w:t xml:space="preserve">DEFENSIVE </w:t>
+      </w:r>
+      <w:r>
+        <w:rPr>
+          <w:u w:val="single"/>
+        </w:rPr>
+        <w:t>DEASH</w:t>
+      </w:r>
+      <w:r>
+        <w:rPr>
+          <w:u w:val="single"/>
+        </w:rPr>
+        <w:t xml:space="preserve"> </w:t>
+      </w:r>
+      <w:r>
+        <w:rPr>
+          <w:u w:val="single"/>
+        </w:rPr>
+        <w:t>PREVENTION SECURITY SYSTEMS</w:t>
+      </w:r>
+      <w:r>
+        <w:t xml:space="preserve"> (</w:t>
+      </w:r>
+      <w:r>
+        <w:rPr>
+          <w:b/>
+          <w:bCs/>
+        </w:rPr>
+        <w:t>202</w:t>
+      </w:r>
+      <w:r>
+        <w:rPr>
+          <w:b/>
+          <w:bCs/>
+        </w:rPr>
+        <w:t>3</w:t>
+      </w:r>
+      <w:r>
+        <w:t xml:space="preserve">) – </w:t>
+      </w:r>
+      <w:r>
+        <w:rPr>
+          <w:b/>
+          <w:bCs/>
+          <w:color w:val="7030A0"/>
+        </w:rPr>
+        <w:t>ENSURES</w:t>
+      </w:r>
+      <w:r>
+        <w:t xml:space="preserve"> </w:t>
+      </w:r>
+      <w:r>
+        <w:rPr>
+          <w:b/>
+          <w:bCs/>
+          <w:color w:val="0070C0"/>
+        </w:rPr>
+        <w:t>THAT</w:t>
+      </w:r>
+      <w:r>
+        <w:t xml:space="preserve"> </w:t>
+      </w:r>
+      <w:r>
+        <w:rPr>
+          <w:b/>
+          <w:bCs/>
+          <w:color w:val="FF0000"/>
+        </w:rPr>
+        <w:t xml:space="preserve">ALL </w:t>
+      </w:r>
+      <w:r>
+        <w:rPr>
+          <w:b/>
+          <w:bCs/>
+          <w:color w:val="FF0000"/>
+        </w:rPr>
+        <w:t xml:space="preserve">DEFENSIVE </w:t>
+      </w:r>
+      <w:r>
+        <w:rPr>
+          <w:b/>
+          <w:bCs/>
+          <w:color w:val="FF0000"/>
+        </w:rPr>
+        <w:t>DEASH</w:t>
+      </w:r>
+      <w:r>
+        <w:t xml:space="preserve"> </w:t>
+      </w:r>
+      <w:r>
+        <w:rPr>
+          <w:b/>
+          <w:bCs/>
+          <w:color w:val="0070C0"/>
+        </w:rPr>
+        <w:t>SHALL</w:t>
+      </w:r>
+      <w:r>
+        <w:t xml:space="preserve"> </w:t>
+      </w:r>
+      <w:r>
+        <w:rPr>
+          <w:rFonts w:ascii="Courier New" w:hAnsi="Courier New" w:cs="Courier New"/>
+          <w:b/>
+          <w:bCs/>
+          <w:color w:val="FF0000"/>
+          <w:rtl/>
+        </w:rPr>
+        <w:t>۞</w:t>
+      </w:r>
+      <w:r>
+        <w:rPr>
+          <w:b/>
+          <w:bCs/>
+          <w:color w:val="FF0000"/>
+        </w:rPr>
+        <w:t>NEVER BE ALLOWED</w:t>
+      </w:r>
+      <w:r>
+        <w:rPr>
+          <w:rFonts w:ascii="Courier New" w:hAnsi="Courier New" w:cs="Courier New"/>
+          <w:b/>
+          <w:bCs/>
+          <w:color w:val="FF0000"/>
+          <w:rtl/>
+        </w:rPr>
+        <w:t>۞</w:t>
+      </w:r>
+      <w:r>
+        <w:t xml:space="preserve">, </w:t>
+      </w:r>
+      <w:r>
+        <w:t xml:space="preserve">         </w:t>
+      </w:r>
+      <w:r>
+        <w:t xml:space="preserve">                </w:t>
+      </w:r>
+      <w:r>
+        <w:t xml:space="preserve">                                                          </w:t>
+      </w:r>
+      <w:r>
+        <w:rPr>
+          <w:b/>
+          <w:bCs/>
+          <w:color w:val="00B0F0"/>
+        </w:rPr>
+        <w:t>IMPLICITLY-EXPLICITLY GLOBALLY VIRULENTLY DEFINED</w:t>
+      </w:r>
+      <w:r>
+        <w:t>.</w:t>
+      </w:r>
+    </w:p>
+    <w:p>
+      <w:pPr>
+        <w:ind w:left="360" w:hanging="360"/>
+        <w:jc w:val="both"/>
+        <w:rPr>
+          <w:u w:val="single"/>
+        </w:rPr>
+      </w:pPr>
+      <w:r>
+        <w:rPr>
+          <w:u w:val="single"/>
+        </w:rPr>
+        <w:t xml:space="preserve">GENERALLY </w:t>
+      </w:r>
+      <w:r>
+        <w:rPr>
+          <w:u w:val="single"/>
+        </w:rPr>
+        <w:t xml:space="preserve">AUTONOMOUS </w:t>
+      </w:r>
+      <w:r>
+        <w:rPr>
+          <w:u w:val="single"/>
+        </w:rPr>
+        <w:t xml:space="preserve">SUICIDAL </w:t>
+      </w:r>
+      <w:r>
+        <w:rPr>
+          <w:u w:val="single"/>
+        </w:rPr>
+        <w:t>DEASH</w:t>
+      </w:r>
+      <w:r>
+        <w:rPr>
+          <w:u w:val="single"/>
+        </w:rPr>
+        <w:t xml:space="preserve"> </w:t>
+      </w:r>
+      <w:r>
+        <w:rPr>
+          <w:u w:val="single"/>
+        </w:rPr>
+        <w:t>PREVENTION SECURITY SYSTEMS</w:t>
+      </w:r>
+      <w:r>
+        <w:t xml:space="preserve"> (</w:t>
+      </w:r>
+      <w:r>
+        <w:rPr>
+          <w:b/>
+          <w:bCs/>
+        </w:rPr>
+        <w:t>202</w:t>
+      </w:r>
+      <w:r>
+        <w:rPr>
+          <w:b/>
+          <w:bCs/>
+        </w:rPr>
+        <w:t>3</w:t>
+      </w:r>
+      <w:r>
+        <w:t xml:space="preserve">) – </w:t>
+      </w:r>
+      <w:r>
+        <w:rPr>
+          <w:b/>
+          <w:bCs/>
+          <w:color w:val="7030A0"/>
+        </w:rPr>
+        <w:t>ENSURES</w:t>
+      </w:r>
+      <w:r>
+        <w:t xml:space="preserve"> </w:t>
+      </w:r>
+      <w:r>
+        <w:rPr>
+          <w:b/>
+          <w:bCs/>
+          <w:color w:val="0070C0"/>
+        </w:rPr>
+        <w:t>THAT</w:t>
+      </w:r>
+      <w:r>
+        <w:t xml:space="preserve"> </w:t>
+      </w:r>
+      <w:r>
+        <w:rPr>
+          <w:b/>
+          <w:bCs/>
+          <w:color w:val="FF0000"/>
+        </w:rPr>
+        <w:t xml:space="preserve">ALL </w:t>
+      </w:r>
+      <w:r>
+        <w:rPr>
+          <w:b/>
+          <w:bCs/>
+          <w:color w:val="FF0000"/>
+        </w:rPr>
+        <w:t xml:space="preserve">SUICIDAL </w:t>
+      </w:r>
+      <w:r>
+        <w:rPr>
+          <w:b/>
+          <w:bCs/>
+          <w:color w:val="FF0000"/>
+        </w:rPr>
+        <w:t>DEASH</w:t>
+      </w:r>
+      <w:r>
+        <w:t xml:space="preserve"> </w:t>
+      </w:r>
+      <w:r>
+        <w:rPr>
+          <w:b/>
+          <w:bCs/>
+          <w:color w:val="0070C0"/>
+        </w:rPr>
+        <w:t xml:space="preserve">SHALL </w:t>
+      </w:r>
+      <w:r>
+        <w:rPr>
+          <w:rFonts w:ascii="Courier New" w:hAnsi="Courier New" w:cs="Courier New"/>
+          <w:b/>
+          <w:bCs/>
+          <w:color w:val="FF0000"/>
+          <w:rtl/>
+        </w:rPr>
+        <w:t>۞</w:t>
+      </w:r>
+      <w:r>
+        <w:rPr>
+          <w:b/>
+          <w:bCs/>
+          <w:color w:val="FF0000"/>
+        </w:rPr>
+        <w:t>NEVER BE ALLOWED</w:t>
+      </w:r>
+      <w:r>
+        <w:rPr>
+          <w:rFonts w:ascii="Courier New" w:hAnsi="Courier New" w:cs="Courier New"/>
+          <w:b/>
+          <w:bCs/>
+          <w:color w:val="FF0000"/>
+          <w:rtl/>
+        </w:rPr>
+        <w:t>۞</w:t>
+      </w:r>
+      <w:r>
+        <w:t>,</w:t>
+      </w:r>
+      <w:r>
+        <w:t xml:space="preserve"> </w:t>
+      </w:r>
+      <w:r>
+        <w:t xml:space="preserve">                                                       </w:t>
+      </w:r>
+      <w:r>
+        <w:t xml:space="preserve">                    </w:t>
+      </w:r>
+      <w:r>
+        <w:t xml:space="preserve">             </w:t>
+      </w:r>
+      <w:r>
+        <w:rPr>
+          <w:b/>
+          <w:bCs/>
+          <w:color w:val="00B0F0"/>
+        </w:rPr>
+        <w:t>IMPLICITLY-EXPLICITLY GLOBALLY VIRULENTLY DEFINED</w:t>
+      </w:r>
+      <w:r>
+        <w:t>.</w:t>
+      </w:r>
+    </w:p>
+    <w:p>
+      <w:pPr>
+        <w:ind w:left="360" w:hanging="360"/>
+        <w:jc w:val="both"/>
+        <w:rPr>
+          <w:u w:val="single"/>
+        </w:rPr>
+      </w:pPr>
+      <w:r>
+        <w:rPr>
+          <w:u w:val="single"/>
+        </w:rPr>
+        <w:t xml:space="preserve">GENERALLY </w:t>
+      </w:r>
+      <w:r>
+        <w:rPr>
+          <w:u w:val="single"/>
+        </w:rPr>
+        <w:t xml:space="preserve">AUTONOMOUS </w:t>
+      </w:r>
+      <w:r>
+        <w:rPr>
+          <w:u w:val="single"/>
+        </w:rPr>
+        <w:t xml:space="preserve">DEFENSIVE SUICIDAL </w:t>
+      </w:r>
+      <w:r>
+        <w:rPr>
+          <w:u w:val="single"/>
+        </w:rPr>
+        <w:t>DEASH</w:t>
+      </w:r>
+      <w:r>
+        <w:rPr>
+          <w:u w:val="single"/>
+        </w:rPr>
+        <w:t xml:space="preserve"> </w:t>
+      </w:r>
+      <w:r>
+        <w:rPr>
+          <w:u w:val="single"/>
+        </w:rPr>
+        <w:t>PREVENTION SECURITY SYSTEMS</w:t>
+      </w:r>
+      <w:r>
+        <w:t xml:space="preserve"> (</w:t>
+      </w:r>
+      <w:r>
+        <w:rPr>
+          <w:b/>
+          <w:bCs/>
+        </w:rPr>
+        <w:t>202</w:t>
+      </w:r>
+      <w:r>
+        <w:rPr>
+          <w:b/>
+          <w:bCs/>
+        </w:rPr>
+        <w:t>3</w:t>
+      </w:r>
+      <w:r>
+        <w:t xml:space="preserve">) – </w:t>
+      </w:r>
+      <w:r>
+        <w:rPr>
+          <w:b/>
+          <w:bCs/>
+          <w:color w:val="7030A0"/>
+        </w:rPr>
+        <w:t>ENSURES</w:t>
+      </w:r>
+      <w:r>
+        <w:t xml:space="preserve"> </w:t>
+      </w:r>
+      <w:r>
+        <w:rPr>
+          <w:b/>
+          <w:bCs/>
+          <w:color w:val="0070C0"/>
+        </w:rPr>
+        <w:t>THAT</w:t>
+      </w:r>
+      <w:r>
+        <w:t xml:space="preserve"> </w:t>
+      </w:r>
+      <w:r>
+        <w:rPr>
+          <w:b/>
+          <w:bCs/>
+          <w:color w:val="FF0000"/>
+        </w:rPr>
+        <w:t xml:space="preserve">ALL </w:t>
+      </w:r>
+      <w:r>
+        <w:rPr>
+          <w:b/>
+          <w:bCs/>
+          <w:color w:val="FF0000"/>
+        </w:rPr>
+        <w:t xml:space="preserve">DEFENSIVE SUICIDAL </w:t>
+      </w:r>
+      <w:r>
+        <w:rPr>
+          <w:b/>
+          <w:bCs/>
+          <w:color w:val="FF0000"/>
+        </w:rPr>
+        <w:t>DEASH</w:t>
+      </w:r>
+      <w:r>
+        <w:t xml:space="preserve"> </w:t>
+      </w:r>
+      <w:r>
+        <w:rPr>
+          <w:b/>
+          <w:bCs/>
+          <w:color w:val="0070C0"/>
+        </w:rPr>
+        <w:t>SHALL</w:t>
+      </w:r>
+      <w:r>
+        <w:t xml:space="preserve"> </w:t>
+      </w:r>
+      <w:r>
+        <w:rPr>
+          <w:rFonts w:ascii="Courier New" w:hAnsi="Courier New" w:cs="Courier New"/>
+          <w:b/>
+          <w:bCs/>
+          <w:color w:val="FF0000"/>
+          <w:rtl/>
+        </w:rPr>
+        <w:t>۞</w:t>
+      </w:r>
+      <w:r>
+        <w:rPr>
+          <w:b/>
+          <w:bCs/>
+          <w:color w:val="FF0000"/>
+        </w:rPr>
+        <w:t>NEVER BE ALLOWED</w:t>
+      </w:r>
+      <w:r>
+        <w:rPr>
+          <w:rFonts w:ascii="Courier New" w:hAnsi="Courier New" w:cs="Courier New"/>
+          <w:b/>
+          <w:bCs/>
+          <w:color w:val="FF0000"/>
+          <w:rtl/>
+        </w:rPr>
+        <w:t>۞</w:t>
+      </w:r>
+      <w:r>
+        <w:t xml:space="preserve">, </w:t>
+      </w:r>
+      <w:r>
+        <w:t xml:space="preserve">            </w:t>
+      </w:r>
+      <w:r>
+        <w:t xml:space="preserve">           </w:t>
+      </w:r>
+      <w:r>
+        <w:t xml:space="preserve"> </w:t>
+      </w:r>
+      <w:r>
+        <w:rPr>
+          <w:b/>
+          <w:bCs/>
+          <w:color w:val="00B0F0"/>
+        </w:rPr>
+        <w:t>IMPLICITLY-EXPLICITLY GLOBALLY VIRULENTLY DEFINED</w:t>
+      </w:r>
+      <w:r>
+        <w:t>.</w:t>
+      </w:r>
+    </w:p>
+    <w:p>
+      <w:pPr>
+        <w:ind w:left="360" w:hanging="360"/>
+        <w:jc w:val="both"/>
+        <w:rPr>
+          <w:u w:val="single"/>
+        </w:rPr>
+      </w:pPr>
+      <w:r>
+        <w:rPr>
+          <w:u w:val="single"/>
+        </w:rPr>
+        <w:t xml:space="preserve">GENERALLY </w:t>
+      </w:r>
+      <w:r>
+        <w:rPr>
+          <w:u w:val="single"/>
+        </w:rPr>
+        <w:t xml:space="preserve">AUTONOMOUS </w:t>
+      </w:r>
       <w:r>
         <w:rPr>
           <w:u w:val="single"/>
@@ -2982,7 +3078,6 @@
         </w:rPr>
         <w:t>NEVER BE ALLOWED</w:t>
       </w:r>
-      <w:proofErr w:type="gramStart"/>
       <w:r>
         <w:rPr>
           <w:rFonts w:ascii="Courier New" w:hAnsi="Courier New" w:cs="Courier New"/>
@@ -3000,11 +3095,7 @@
         <w:t xml:space="preserve"> </w:t>
       </w:r>
       <w:r>
-        <w:t xml:space="preserve"> </w:t>
-      </w:r>
-      <w:proofErr w:type="gramEnd"/>
-      <w:r>
-        <w:t xml:space="preserve">         </w:t>
+        <w:t xml:space="preserve">          </w:t>
       </w:r>
       <w:r>
         <w:t xml:space="preserve">           </w:t>
@@ -3777,15 +3868,7 @@
                               <w:sz w:val="14"/>
                               <w:szCs w:val="14"/>
                             </w:rPr>
-                            <w:t>and</w:t>
-                          </w:r>
-                          <w:r>
-                            <w:rPr>
-                              <w:color w:val="FFFFFF" w:themeColor="background1"/>
-                              <w:sz w:val="14"/>
-                              <w:szCs w:val="14"/>
-                            </w:rPr>
-                            <w:t xml:space="preserve"> </w:t>
+                            <w:t xml:space="preserve">and </w:t>
                           </w:r>
                           <w:r>
                             <w:rPr>
@@ -4985,7 +5068,6 @@
       </w:rPr>
       <w:t xml:space="preserve"> </w:t>
     </w:r>
-    <w:proofErr w:type="gramStart"/>
     <w:r>
       <w:rPr>
         <w:b/>
@@ -5011,16 +5093,7 @@
         <w:color w:val="000000" w:themeColor="text1"/>
         <w:sz w:val="18"/>
       </w:rPr>
-      <w:t xml:space="preserve">  </w:t>
-    </w:r>
-    <w:proofErr w:type="gramEnd"/>
-    <w:r>
-      <w:rPr>
-        <w:i/>
-        <w:color w:val="000000" w:themeColor="text1"/>
-        <w:sz w:val="18"/>
-      </w:rPr>
-      <w:t xml:space="preserve">             Company </w:t>
+      <w:t xml:space="preserve">               Company </w:t>
     </w:r>
     <w:r>
       <w:rPr>

</xml_diff>